<commit_message>
pub: topic draft: add rule
no return
</commit_message>
<xml_diff>
--- a/publication/topic-report-2-draft.docx
+++ b/publication/topic-report-2-draft.docx
@@ -49,31 +49,23 @@
           <w:sz w:val="36"/>
           <w:szCs w:val="36"/>
         </w:rPr>
-        <w:t>, home to the famous temple that’s the destination of your pilgrimage. The walk from the welcome center to the temple isn't a long one ... but there’s a problem</w:t>
-      </w:r>
-      <w:r>
+        <w:t>, home to the famous temple that’s the destination of your pilgrimage. The walk from the welcome center to the temple isn't a long one ... but there’s a problem:</w:t>
+      </w:r>
+    </w:p>
+    <w:p>
+      <w:pPr>
         <w:rPr>
           <w:rStyle w:val="style-scope"/>
           <w:sz w:val="36"/>
           <w:szCs w:val="36"/>
         </w:rPr>
-        <w:t>:</w:t>
-      </w:r>
-    </w:p>
-    <w:p>
-      <w:pPr>
+      </w:pPr>
+      <w:r>
         <w:rPr>
           <w:rStyle w:val="style-scope"/>
           <w:sz w:val="36"/>
           <w:szCs w:val="36"/>
         </w:rPr>
-      </w:pPr>
-      <w:r>
-        <w:rPr>
-          <w:rStyle w:val="style-scope"/>
-          <w:sz w:val="36"/>
-          <w:szCs w:val="36"/>
-        </w:rPr>
         <w:t>The city imposes a unique tax: The tax begins at 0, increases by 2 silvers by every block you walk east, doubles by every block you walk south. A walk west-bound or north-bound will however decreases by 2 and by half, respectively.</w:t>
       </w:r>
     </w:p>
@@ -105,7 +97,21 @@
           <w:sz w:val="36"/>
           <w:szCs w:val="36"/>
         </w:rPr>
-        <w:t>, and you must walk to the welcome center 5 blocks to the east. You already owe the city 10 silvers. Now, you need to reach the infamous temple, located at the south-east corner. You bring no silver at all. How would you reach the temple without paying any tax?</w:t>
+        <w:t>, and you must walk to the welcome center 5 blocks to the east. You already owe the city 10 silvers. Now, you need to reach the infamous temple, located at the south-east corner. You bring no silver at all</w:t>
+      </w:r>
+      <w:r>
+        <w:rPr>
+          <w:sz w:val="36"/>
+          <w:szCs w:val="36"/>
+        </w:rPr>
+        <w:t>, and you can’t walk the path you’ve trodden, though you can cross path</w:t>
+      </w:r>
+      <w:r>
+        <w:rPr>
+          <w:sz w:val="36"/>
+          <w:szCs w:val="36"/>
+        </w:rPr>
+        <w:t>. How would you reach the temple without paying any tax?</w:t>
       </w:r>
     </w:p>
     <w:p>

</xml_diff>

<commit_message>
add picture, add pdf file for 2nd topic draft
</commit_message>
<xml_diff>
--- a/publication/topic-report-2-draft.docx
+++ b/publication/topic-report-2-draft.docx
@@ -5,14 +5,14 @@
     <w:p>
       <w:pPr>
         <w:rPr>
-          <w:sz w:val="36"/>
-          <w:szCs w:val="36"/>
-        </w:rPr>
-      </w:pPr>
-      <w:r>
-        <w:rPr>
-          <w:sz w:val="36"/>
-          <w:szCs w:val="36"/>
+          <w:sz w:val="30"/>
+          <w:szCs w:val="30"/>
+        </w:rPr>
+      </w:pPr>
+      <w:r>
+        <w:rPr>
+          <w:sz w:val="30"/>
+          <w:szCs w:val="30"/>
         </w:rPr>
         <w:t>The Penniless Pilgrim Riddle:</w:t>
       </w:r>
@@ -21,50 +21,32 @@
       <w:pPr>
         <w:rPr>
           <w:rStyle w:val="style-scope"/>
-          <w:sz w:val="36"/>
-          <w:szCs w:val="36"/>
+          <w:sz w:val="30"/>
+          <w:szCs w:val="30"/>
         </w:rPr>
       </w:pPr>
       <w:r>
         <w:rPr>
           <w:rStyle w:val="style-scope"/>
-          <w:sz w:val="36"/>
-          <w:szCs w:val="36"/>
-        </w:rPr>
-        <w:t xml:space="preserve">After months of travel, you’ve arrived at </w:t>
-      </w:r>
-      <w:proofErr w:type="spellStart"/>
-      <w:r>
+          <w:sz w:val="30"/>
+          <w:szCs w:val="30"/>
+        </w:rPr>
+        <w:t>After months of travel, you’ve arrived at Duonia, home to the famous temple that’s the destination of your pilgrimage. The walk from the welcome center to the temple isn't a long one ... but there’s a problem:</w:t>
+      </w:r>
+    </w:p>
+    <w:p>
+      <w:pPr>
         <w:rPr>
           <w:rStyle w:val="style-scope"/>
-          <w:sz w:val="36"/>
-          <w:szCs w:val="36"/>
-        </w:rPr>
-        <w:t>Duonia</w:t>
-      </w:r>
-      <w:proofErr w:type="spellEnd"/>
+          <w:sz w:val="30"/>
+          <w:szCs w:val="30"/>
+        </w:rPr>
+      </w:pPr>
       <w:r>
         <w:rPr>
           <w:rStyle w:val="style-scope"/>
-          <w:sz w:val="36"/>
-          <w:szCs w:val="36"/>
-        </w:rPr>
-        <w:t>, home to the famous temple that’s the destination of your pilgrimage. The walk from the welcome center to the temple isn't a long one ... but there’s a problem:</w:t>
-      </w:r>
-    </w:p>
-    <w:p>
-      <w:pPr>
-        <w:rPr>
-          <w:rStyle w:val="style-scope"/>
-          <w:sz w:val="36"/>
-          <w:szCs w:val="36"/>
-        </w:rPr>
-      </w:pPr>
-      <w:r>
-        <w:rPr>
-          <w:rStyle w:val="style-scope"/>
-          <w:sz w:val="36"/>
-          <w:szCs w:val="36"/>
+          <w:sz w:val="30"/>
+          <w:szCs w:val="30"/>
         </w:rPr>
         <w:t>The city imposes a unique tax: The tax begins at 0, increases by 2 silvers by every block you walk east, doubles by every block you walk south. A walk west-bound or north-bound will however decreases by 2 and by half, respectively.</w:t>
       </w:r>
@@ -72,44 +54,28 @@
     <w:p>
       <w:pPr>
         <w:rPr>
-          <w:sz w:val="36"/>
-          <w:szCs w:val="36"/>
-        </w:rPr>
-      </w:pPr>
-      <w:r>
-        <w:rPr>
-          <w:sz w:val="36"/>
-          <w:szCs w:val="36"/>
-        </w:rPr>
-        <w:t xml:space="preserve">You will start from the very north-west corner of </w:t>
-      </w:r>
-      <w:proofErr w:type="spellStart"/>
-      <w:r>
-        <w:rPr>
-          <w:sz w:val="36"/>
-          <w:szCs w:val="36"/>
-        </w:rPr>
-        <w:t>Duonia</w:t>
-      </w:r>
-      <w:proofErr w:type="spellEnd"/>
-      <w:r>
-        <w:rPr>
-          <w:sz w:val="36"/>
-          <w:szCs w:val="36"/>
-        </w:rPr>
-        <w:t>, and you must walk to the welcome center 5 blocks to the east. You already owe the city 10 silvers. Now, you need to reach the infamous temple, located at the south-east corner. You bring no silver at all</w:t>
-      </w:r>
-      <w:r>
-        <w:rPr>
-          <w:sz w:val="36"/>
-          <w:szCs w:val="36"/>
+          <w:sz w:val="30"/>
+          <w:szCs w:val="30"/>
+        </w:rPr>
+      </w:pPr>
+      <w:r>
+        <w:rPr>
+          <w:sz w:val="30"/>
+          <w:szCs w:val="30"/>
+        </w:rPr>
+        <w:t>You will start from the very north-west corner of Duonia, and you must walk to the welcome center 5 blocks to the east. You already owe the city 10 silvers. Now, you need to reach the infamous temple, located at the south-east corner. You bring no silver at all</w:t>
+      </w:r>
+      <w:r>
+        <w:rPr>
+          <w:sz w:val="30"/>
+          <w:szCs w:val="30"/>
         </w:rPr>
         <w:t>, and you can’t walk the path you’ve trodden, though you can cross path</w:t>
       </w:r>
       <w:r>
         <w:rPr>
-          <w:sz w:val="36"/>
-          <w:szCs w:val="36"/>
+          <w:sz w:val="30"/>
+          <w:szCs w:val="30"/>
         </w:rPr>
         <w:t>. How would you reach the temple without paying any tax?</w:t>
       </w:r>
@@ -117,29 +83,85 @@
     <w:p>
       <w:pPr>
         <w:rPr>
-          <w:sz w:val="36"/>
-          <w:szCs w:val="36"/>
-        </w:rPr>
-      </w:pPr>
-    </w:p>
-    <w:p>
-      <w:pPr>
-        <w:rPr>
-          <w:sz w:val="36"/>
-          <w:szCs w:val="36"/>
-        </w:rPr>
-      </w:pPr>
-      <w:r>
-        <w:rPr>
-          <w:sz w:val="36"/>
-          <w:szCs w:val="36"/>
-        </w:rPr>
+          <w:sz w:val="30"/>
+          <w:szCs w:val="30"/>
+        </w:rPr>
+      </w:pPr>
+      <w:r>
+        <w:rPr>
+          <w:noProof/>
+          <w:sz w:val="30"/>
+          <w:szCs w:val="30"/>
+        </w:rPr>
+        <w:drawing>
+          <wp:inline distT="0" distB="0" distL="0" distR="0" wp14:anchorId="05E5CCF7" wp14:editId="55E89D45">
+            <wp:extent cx="5934075" cy="4457700"/>
+            <wp:effectExtent l="0" t="0" r="9525" b="0"/>
+            <wp:docPr id="1" name="Hình ảnh 1"/>
+            <wp:cNvGraphicFramePr>
+              <a:graphicFrameLocks xmlns:a="http://schemas.openxmlformats.org/drawingml/2006/main" noChangeAspect="1"/>
+            </wp:cNvGraphicFramePr>
+            <a:graphic xmlns:a="http://schemas.openxmlformats.org/drawingml/2006/main">
+              <a:graphicData uri="http://schemas.openxmlformats.org/drawingml/2006/picture">
+                <pic:pic xmlns:pic="http://schemas.openxmlformats.org/drawingml/2006/picture">
+                  <pic:nvPicPr>
+                    <pic:cNvPr id="0" name="Picture 1"/>
+                    <pic:cNvPicPr>
+                      <a:picLocks noChangeAspect="1" noChangeArrowheads="1"/>
+                    </pic:cNvPicPr>
+                  </pic:nvPicPr>
+                  <pic:blipFill>
+                    <a:blip r:embed="rId4">
+                      <a:extLst>
+                        <a:ext uri="{28A0092B-C50C-407E-A947-70E740481C1C}">
+                          <a14:useLocalDpi xmlns:a14="http://schemas.microsoft.com/office/drawing/2010/main" val="0"/>
+                        </a:ext>
+                      </a:extLst>
+                    </a:blip>
+                    <a:srcRect/>
+                    <a:stretch>
+                      <a:fillRect/>
+                    </a:stretch>
+                  </pic:blipFill>
+                  <pic:spPr bwMode="auto">
+                    <a:xfrm>
+                      <a:off x="0" y="0"/>
+                      <a:ext cx="5934075" cy="4457700"/>
+                    </a:xfrm>
+                    <a:prstGeom prst="rect">
+                      <a:avLst/>
+                    </a:prstGeom>
+                    <a:noFill/>
+                    <a:ln>
+                      <a:noFill/>
+                    </a:ln>
+                  </pic:spPr>
+                </pic:pic>
+              </a:graphicData>
+            </a:graphic>
+          </wp:inline>
+        </w:drawing>
+      </w:r>
+    </w:p>
+    <w:p>
+      <w:pPr>
+        <w:rPr>
+          <w:sz w:val="30"/>
+          <w:szCs w:val="30"/>
+        </w:rPr>
+      </w:pPr>
+      <w:r>
+        <w:rPr>
+          <w:sz w:val="30"/>
+          <w:szCs w:val="30"/>
+        </w:rPr>
+        <w:lastRenderedPageBreak/>
         <w:t>STATE:</w:t>
       </w:r>
       <w:r>
         <w:rPr>
-          <w:sz w:val="36"/>
-          <w:szCs w:val="36"/>
+          <w:sz w:val="30"/>
+          <w:szCs w:val="30"/>
         </w:rPr>
         <w:t xml:space="preserve"> </w:t>
       </w:r>
@@ -147,14 +169,14 @@
     <w:p>
       <w:pPr>
         <w:rPr>
-          <w:sz w:val="36"/>
-          <w:szCs w:val="36"/>
-        </w:rPr>
-      </w:pPr>
-      <w:r>
-        <w:rPr>
-          <w:sz w:val="36"/>
-          <w:szCs w:val="36"/>
+          <w:sz w:val="30"/>
+          <w:szCs w:val="30"/>
+        </w:rPr>
+      </w:pPr>
+      <w:r>
+        <w:rPr>
+          <w:sz w:val="30"/>
+          <w:szCs w:val="30"/>
         </w:rPr>
         <w:t xml:space="preserve">INITIAL STATE: (0, 5), 10  </w:t>
       </w:r>
@@ -162,14 +184,14 @@
     <w:p>
       <w:pPr>
         <w:rPr>
-          <w:sz w:val="36"/>
-          <w:szCs w:val="36"/>
-        </w:rPr>
-      </w:pPr>
-      <w:r>
-        <w:rPr>
-          <w:sz w:val="36"/>
-          <w:szCs w:val="36"/>
+          <w:sz w:val="30"/>
+          <w:szCs w:val="30"/>
+        </w:rPr>
+      </w:pPr>
+      <w:r>
+        <w:rPr>
+          <w:sz w:val="30"/>
+          <w:szCs w:val="30"/>
         </w:rPr>
         <w:t>ACTION: {L, R, U, D}</w:t>
       </w:r>
@@ -177,14 +199,14 @@
     <w:p>
       <w:pPr>
         <w:rPr>
-          <w:sz w:val="36"/>
-          <w:szCs w:val="36"/>
-        </w:rPr>
-      </w:pPr>
-      <w:r>
-        <w:rPr>
-          <w:sz w:val="36"/>
-          <w:szCs w:val="36"/>
+          <w:sz w:val="30"/>
+          <w:szCs w:val="30"/>
+        </w:rPr>
+      </w:pPr>
+      <w:r>
+        <w:rPr>
+          <w:sz w:val="30"/>
+          <w:szCs w:val="30"/>
         </w:rPr>
         <w:t>GOAL: (10, 10), &lt;= 0</w:t>
       </w:r>
@@ -192,28 +214,28 @@
     <w:p>
       <w:pPr>
         <w:rPr>
-          <w:sz w:val="36"/>
-          <w:szCs w:val="36"/>
-        </w:rPr>
-      </w:pPr>
-      <w:r>
-        <w:rPr>
-          <w:sz w:val="36"/>
-          <w:szCs w:val="36"/>
+          <w:sz w:val="30"/>
+          <w:szCs w:val="30"/>
+        </w:rPr>
+      </w:pPr>
+      <w:r>
+        <w:rPr>
+          <w:sz w:val="30"/>
+          <w:szCs w:val="30"/>
         </w:rPr>
         <w:t xml:space="preserve">PATH COST: (L, -2), (R, +2), (U, /2), (D, *2) </w:t>
       </w:r>
       <w:r>
         <w:rPr>
-          <w:sz w:val="36"/>
-          <w:szCs w:val="36"/>
+          <w:sz w:val="30"/>
+          <w:szCs w:val="30"/>
         </w:rPr>
         <w:sym w:font="Wingdings" w:char="F0E0"/>
       </w:r>
       <w:r>
         <w:rPr>
-          <w:sz w:val="36"/>
-          <w:szCs w:val="36"/>
+          <w:sz w:val="30"/>
+          <w:szCs w:val="30"/>
         </w:rPr>
         <w:t xml:space="preserve"> Cost</w:t>
       </w:r>
@@ -221,14 +243,14 @@
     <w:p>
       <w:pPr>
         <w:rPr>
-          <w:sz w:val="36"/>
-          <w:szCs w:val="36"/>
-        </w:rPr>
-      </w:pPr>
-      <w:r>
-        <w:rPr>
-          <w:sz w:val="36"/>
-          <w:szCs w:val="36"/>
+          <w:sz w:val="30"/>
+          <w:szCs w:val="30"/>
+        </w:rPr>
+      </w:pPr>
+      <w:r>
+        <w:rPr>
+          <w:sz w:val="30"/>
+          <w:szCs w:val="30"/>
         </w:rPr>
         <w:t>OUTPUT</w:t>
       </w:r>
@@ -236,30 +258,29 @@
     <w:p>
       <w:pPr>
         <w:rPr>
-          <w:sz w:val="36"/>
-          <w:szCs w:val="36"/>
-        </w:rPr>
-      </w:pPr>
-      <w:r>
-        <w:rPr>
-          <w:sz w:val="36"/>
-          <w:szCs w:val="36"/>
-        </w:rPr>
-        <w:lastRenderedPageBreak/>
+          <w:sz w:val="30"/>
+          <w:szCs w:val="30"/>
+        </w:rPr>
+      </w:pPr>
+      <w:r>
+        <w:rPr>
+          <w:sz w:val="30"/>
+          <w:szCs w:val="30"/>
+        </w:rPr>
         <w:t>• Time complexity (number of nodes expanded in order to solve the puzzle)</w:t>
       </w:r>
     </w:p>
     <w:p>
       <w:pPr>
         <w:rPr>
-          <w:sz w:val="36"/>
-          <w:szCs w:val="36"/>
-        </w:rPr>
-      </w:pPr>
-      <w:r>
-        <w:rPr>
-          <w:sz w:val="36"/>
-          <w:szCs w:val="36"/>
+          <w:sz w:val="30"/>
+          <w:szCs w:val="30"/>
+        </w:rPr>
+      </w:pPr>
+      <w:r>
+        <w:rPr>
+          <w:sz w:val="30"/>
+          <w:szCs w:val="30"/>
         </w:rPr>
         <w:t>• Space complexity (number of nodes kept in memory)</w:t>
       </w:r>
@@ -267,44 +288,37 @@
     <w:p>
       <w:pPr>
         <w:rPr>
-          <w:sz w:val="36"/>
-          <w:szCs w:val="36"/>
-        </w:rPr>
-      </w:pPr>
-      <w:r>
-        <w:rPr>
-          <w:sz w:val="36"/>
-          <w:szCs w:val="36"/>
-        </w:rPr>
-        <w:t xml:space="preserve">• The sequence of moves from the </w:t>
-      </w:r>
-      <w:r>
-        <w:rPr>
-          <w:sz w:val="36"/>
-          <w:szCs w:val="36"/>
-        </w:rPr>
-        <w:t>starting position to the temple and the remaining silver “owed”.</w:t>
-      </w:r>
-    </w:p>
-    <w:p>
-      <w:pPr>
-        <w:rPr>
-          <w:sz w:val="36"/>
-          <w:szCs w:val="36"/>
-        </w:rPr>
-      </w:pPr>
-    </w:p>
-    <w:p>
-      <w:pPr>
-        <w:rPr>
-          <w:sz w:val="36"/>
-          <w:szCs w:val="36"/>
+          <w:sz w:val="30"/>
+          <w:szCs w:val="30"/>
+        </w:rPr>
+      </w:pPr>
+      <w:r>
+        <w:rPr>
+          <w:sz w:val="30"/>
+          <w:szCs w:val="30"/>
+        </w:rPr>
+        <w:t>• The sequence of moves from the starting position to the temple and the remaining silver “owed”.</w:t>
+      </w:r>
+    </w:p>
+    <w:p>
+      <w:pPr>
+        <w:rPr>
+          <w:sz w:val="30"/>
+          <w:szCs w:val="30"/>
+        </w:rPr>
+      </w:pPr>
+    </w:p>
+    <w:p>
+      <w:pPr>
+        <w:rPr>
+          <w:sz w:val="30"/>
+          <w:szCs w:val="30"/>
         </w:rPr>
       </w:pPr>
     </w:p>
     <w:sectPr>
       <w:pgSz w:w="12240" w:h="15840"/>
-      <w:pgMar w:top="1440" w:right="1440" w:bottom="1440" w:left="1440" w:header="720" w:footer="720" w:gutter="0"/>
+      <w:pgMar w:top="993" w:right="1440" w:bottom="1135" w:left="1440" w:header="720" w:footer="720" w:gutter="0"/>
       <w:cols w:space="720"/>
       <w:docGrid w:linePitch="360"/>
     </w:sectPr>
@@ -707,17 +721,17 @@
     <w:lsdException w:name="Unresolved Mention" w:semiHidden="1" w:unhideWhenUsed="1"/>
     <w:lsdException w:name="Smart Link" w:semiHidden="1" w:unhideWhenUsed="1"/>
   </w:latentStyles>
-  <w:style w:type="paragraph" w:default="1" w:styleId="Normal">
+  <w:style w:type="paragraph" w:default="1" w:styleId="Binhthng">
     <w:name w:val="Normal"/>
     <w:qFormat/>
   </w:style>
-  <w:style w:type="character" w:default="1" w:styleId="DefaultParagraphFont">
+  <w:style w:type="character" w:default="1" w:styleId="Phngmcinhcuaoanvn">
     <w:name w:val="Default Paragraph Font"/>
     <w:uiPriority w:val="1"/>
     <w:semiHidden/>
     <w:unhideWhenUsed/>
   </w:style>
-  <w:style w:type="table" w:default="1" w:styleId="TableNormal">
+  <w:style w:type="table" w:default="1" w:styleId="BangThngthng">
     <w:name w:val="Normal Table"/>
     <w:uiPriority w:val="99"/>
     <w:semiHidden/>
@@ -732,7 +746,7 @@
       </w:tblCellMar>
     </w:tblPr>
   </w:style>
-  <w:style w:type="numbering" w:default="1" w:styleId="NoList">
+  <w:style w:type="numbering" w:default="1" w:styleId="Khngco">
     <w:name w:val="No List"/>
     <w:uiPriority w:val="99"/>
     <w:semiHidden/>
@@ -740,7 +754,7 @@
   </w:style>
   <w:style w:type="character" w:customStyle="1" w:styleId="style-scope">
     <w:name w:val="style-scope"/>
-    <w:basedOn w:val="DefaultParagraphFont"/>
+    <w:basedOn w:val="Phngmcinhcuaoanvn"/>
     <w:rsid w:val="00105D40"/>
   </w:style>
 </w:styles>

</xml_diff>

<commit_message>
pub: topic draft: re-wording
</commit_message>
<xml_diff>
--- a/publication/topic-report-2-draft.docx
+++ b/publication/topic-report-2-draft.docx
@@ -21,63 +21,293 @@
       <w:pPr>
         <w:rPr>
           <w:rStyle w:val="style-scope"/>
-          <w:sz w:val="30"/>
-          <w:szCs w:val="30"/>
-        </w:rPr>
-      </w:pPr>
-      <w:r>
-        <w:rPr>
-          <w:rStyle w:val="style-scope"/>
-          <w:sz w:val="30"/>
-          <w:szCs w:val="30"/>
-        </w:rPr>
-        <w:t>After months of travel, you’ve arrived at Duonia, home to the famous temple that’s the destination of your pilgrimage. The walk from the welcome center to the temple isn't a long one ... but there’s a problem:</w:t>
-      </w:r>
-    </w:p>
-    <w:p>
-      <w:pPr>
-        <w:rPr>
-          <w:rStyle w:val="style-scope"/>
-          <w:sz w:val="30"/>
-          <w:szCs w:val="30"/>
-        </w:rPr>
-      </w:pPr>
-      <w:r>
-        <w:rPr>
-          <w:rStyle w:val="style-scope"/>
-          <w:sz w:val="30"/>
-          <w:szCs w:val="30"/>
-        </w:rPr>
-        <w:t>The city imposes a unique tax: The tax begins at 0, increases by 2 silvers by every block you walk east, doubles by every block you walk south. A walk west-bound or north-bound will however decreases by 2 and by half, respectively.</w:t>
-      </w:r>
-    </w:p>
-    <w:p>
-      <w:pPr>
-        <w:rPr>
-          <w:sz w:val="30"/>
-          <w:szCs w:val="30"/>
-        </w:rPr>
-      </w:pPr>
-      <w:r>
-        <w:rPr>
-          <w:sz w:val="30"/>
-          <w:szCs w:val="30"/>
-        </w:rPr>
-        <w:t>You will start from the very north-west corner of Duonia, and you must walk to the welcome center 5 blocks to the east. You already owe the city 10 silvers. Now, you need to reach the infamous temple, located at the south-east corner. You bring no silver at all</w:t>
-      </w:r>
-      <w:r>
-        <w:rPr>
-          <w:sz w:val="30"/>
-          <w:szCs w:val="30"/>
-        </w:rPr>
-        <w:t>, and you can’t walk the path you’ve trodden, though you can cross path</w:t>
-      </w:r>
-      <w:r>
-        <w:rPr>
-          <w:sz w:val="30"/>
-          <w:szCs w:val="30"/>
-        </w:rPr>
-        <w:t>. How would you reach the temple without paying any tax?</w:t>
+          <w:sz w:val="28"/>
+          <w:szCs w:val="28"/>
+        </w:rPr>
+      </w:pPr>
+      <w:r>
+        <w:rPr>
+          <w:rStyle w:val="style-scope"/>
+          <w:sz w:val="28"/>
+          <w:szCs w:val="28"/>
+        </w:rPr>
+        <w:t xml:space="preserve">After months of travel, you’ve arrived at </w:t>
+      </w:r>
+      <w:proofErr w:type="spellStart"/>
+      <w:r>
+        <w:rPr>
+          <w:rStyle w:val="style-scope"/>
+          <w:sz w:val="28"/>
+          <w:szCs w:val="28"/>
+        </w:rPr>
+        <w:t>Duonia</w:t>
+      </w:r>
+      <w:proofErr w:type="spellEnd"/>
+      <w:r>
+        <w:rPr>
+          <w:rStyle w:val="style-scope"/>
+          <w:sz w:val="28"/>
+          <w:szCs w:val="28"/>
+        </w:rPr>
+        <w:t>, home to the famous temple that’s the destination of your pilgrimage. The walk from the welcome center to the temple is</w:t>
+      </w:r>
+      <w:r>
+        <w:rPr>
+          <w:rStyle w:val="style-scope"/>
+          <w:sz w:val="28"/>
+          <w:szCs w:val="28"/>
+        </w:rPr>
+        <w:t xml:space="preserve"> only 5 blocks</w:t>
+      </w:r>
+      <w:r>
+        <w:rPr>
+          <w:rStyle w:val="style-scope"/>
+          <w:sz w:val="28"/>
+          <w:szCs w:val="28"/>
+        </w:rPr>
+        <w:t xml:space="preserve"> walking</w:t>
+      </w:r>
+      <w:r>
+        <w:rPr>
+          <w:rStyle w:val="style-scope"/>
+          <w:sz w:val="28"/>
+          <w:szCs w:val="28"/>
+        </w:rPr>
+        <w:t xml:space="preserve"> away, and you were handed the brochure about the city rules</w:t>
+      </w:r>
+      <w:r>
+        <w:rPr>
+          <w:rStyle w:val="style-scope"/>
+          <w:sz w:val="28"/>
+          <w:szCs w:val="28"/>
+        </w:rPr>
+        <w:t>.</w:t>
+      </w:r>
+      <w:r>
+        <w:rPr>
+          <w:rStyle w:val="style-scope"/>
+          <w:sz w:val="28"/>
+          <w:szCs w:val="28"/>
+        </w:rPr>
+        <w:t xml:space="preserve"> This city is… unique, in that:</w:t>
+      </w:r>
+    </w:p>
+    <w:p>
+      <w:pPr>
+        <w:rPr>
+          <w:rStyle w:val="style-scope"/>
+          <w:sz w:val="28"/>
+          <w:szCs w:val="28"/>
+        </w:rPr>
+      </w:pPr>
+      <w:r>
+        <w:rPr>
+          <w:rStyle w:val="style-scope"/>
+          <w:sz w:val="28"/>
+          <w:szCs w:val="28"/>
+        </w:rPr>
+        <w:t>T</w:t>
+      </w:r>
+      <w:r>
+        <w:rPr>
+          <w:rStyle w:val="style-scope"/>
+          <w:sz w:val="28"/>
+          <w:szCs w:val="28"/>
+        </w:rPr>
+        <w:t>h</w:t>
+      </w:r>
+      <w:r>
+        <w:rPr>
+          <w:rStyle w:val="style-scope"/>
+          <w:sz w:val="28"/>
+          <w:szCs w:val="28"/>
+        </w:rPr>
+        <w:t>ere’s a strange</w:t>
+      </w:r>
+      <w:r>
+        <w:rPr>
+          <w:rStyle w:val="style-scope"/>
+          <w:sz w:val="28"/>
+          <w:szCs w:val="28"/>
+        </w:rPr>
+        <w:t xml:space="preserve"> tax: The tax begins at 0, increases by 2 silvers </w:t>
+      </w:r>
+      <w:r>
+        <w:rPr>
+          <w:rStyle w:val="style-scope"/>
+          <w:sz w:val="28"/>
+          <w:szCs w:val="28"/>
+        </w:rPr>
+        <w:t>for</w:t>
+      </w:r>
+      <w:r>
+        <w:rPr>
+          <w:rStyle w:val="style-scope"/>
+          <w:sz w:val="28"/>
+          <w:szCs w:val="28"/>
+        </w:rPr>
+        <w:t xml:space="preserve"> every block you walk east, doubles </w:t>
+      </w:r>
+      <w:r>
+        <w:rPr>
+          <w:rStyle w:val="style-scope"/>
+          <w:sz w:val="28"/>
+          <w:szCs w:val="28"/>
+        </w:rPr>
+        <w:t>for</w:t>
+      </w:r>
+      <w:r>
+        <w:rPr>
+          <w:rStyle w:val="style-scope"/>
+          <w:sz w:val="28"/>
+          <w:szCs w:val="28"/>
+        </w:rPr>
+        <w:t xml:space="preserve"> every block you walk south. A walk west-bound or north-bound will however decreases </w:t>
+      </w:r>
+      <w:r>
+        <w:rPr>
+          <w:rStyle w:val="style-scope"/>
+          <w:sz w:val="28"/>
+          <w:szCs w:val="28"/>
+        </w:rPr>
+        <w:t xml:space="preserve">it </w:t>
+      </w:r>
+      <w:r>
+        <w:rPr>
+          <w:rStyle w:val="style-scope"/>
+          <w:sz w:val="28"/>
+          <w:szCs w:val="28"/>
+        </w:rPr>
+        <w:t>by 2 and by half, respectively.</w:t>
+      </w:r>
+    </w:p>
+    <w:p>
+      <w:pPr>
+        <w:rPr>
+          <w:sz w:val="28"/>
+          <w:szCs w:val="28"/>
+        </w:rPr>
+      </w:pPr>
+      <w:r>
+        <w:rPr>
+          <w:sz w:val="28"/>
+          <w:szCs w:val="28"/>
+        </w:rPr>
+        <w:t>The city’s rule</w:t>
+      </w:r>
+      <w:r>
+        <w:rPr>
+          <w:sz w:val="28"/>
+          <w:szCs w:val="28"/>
+        </w:rPr>
+        <w:t>, as per the temple’s religion,</w:t>
+      </w:r>
+      <w:r>
+        <w:rPr>
+          <w:sz w:val="28"/>
+          <w:szCs w:val="28"/>
+        </w:rPr>
+        <w:t xml:space="preserve"> also forbids you treading back any path you’ve walked, but crossing is exemplified. </w:t>
+      </w:r>
+    </w:p>
+    <w:p>
+      <w:pPr>
+        <w:rPr>
+          <w:sz w:val="28"/>
+          <w:szCs w:val="28"/>
+        </w:rPr>
+      </w:pPr>
+      <w:r>
+        <w:rPr>
+          <w:sz w:val="28"/>
+          <w:szCs w:val="28"/>
+        </w:rPr>
+        <w:t>You just realized you did not bring any Silver at all. Even worse, arriving at the welcome center already sets you back 10 Silvers.</w:t>
+      </w:r>
+      <w:r>
+        <w:rPr>
+          <w:sz w:val="28"/>
+          <w:szCs w:val="28"/>
+        </w:rPr>
+        <w:t xml:space="preserve"> As a pilgrim,</w:t>
+      </w:r>
+      <w:r>
+        <w:rPr>
+          <w:sz w:val="28"/>
+          <w:szCs w:val="28"/>
+        </w:rPr>
+        <w:t xml:space="preserve"> </w:t>
+      </w:r>
+      <w:r>
+        <w:rPr>
+          <w:sz w:val="28"/>
+          <w:szCs w:val="28"/>
+        </w:rPr>
+        <w:t>y</w:t>
+      </w:r>
+      <w:r>
+        <w:rPr>
+          <w:sz w:val="28"/>
+          <w:szCs w:val="28"/>
+        </w:rPr>
+        <w:t xml:space="preserve">ou do </w:t>
+      </w:r>
+      <w:r>
+        <w:rPr>
+          <w:sz w:val="28"/>
+          <w:szCs w:val="28"/>
+        </w:rPr>
+        <w:t>not</w:t>
+      </w:r>
+      <w:r>
+        <w:rPr>
+          <w:sz w:val="28"/>
+          <w:szCs w:val="28"/>
+        </w:rPr>
+        <w:t xml:space="preserve"> want to </w:t>
+      </w:r>
+      <w:r>
+        <w:rPr>
+          <w:sz w:val="28"/>
+          <w:szCs w:val="28"/>
+        </w:rPr>
+        <w:t xml:space="preserve">enter citizen’s blocks, nor </w:t>
+      </w:r>
+      <w:r>
+        <w:rPr>
+          <w:sz w:val="28"/>
+          <w:szCs w:val="28"/>
+        </w:rPr>
+        <w:t>break</w:t>
+      </w:r>
+      <w:r>
+        <w:rPr>
+          <w:sz w:val="28"/>
+          <w:szCs w:val="28"/>
+        </w:rPr>
+        <w:t xml:space="preserve"> any</w:t>
+      </w:r>
+      <w:r>
+        <w:rPr>
+          <w:sz w:val="28"/>
+          <w:szCs w:val="28"/>
+        </w:rPr>
+        <w:t xml:space="preserve"> rules.</w:t>
+      </w:r>
+    </w:p>
+    <w:p>
+      <w:pPr>
+        <w:rPr>
+          <w:sz w:val="28"/>
+          <w:szCs w:val="28"/>
+        </w:rPr>
+      </w:pPr>
+      <w:r>
+        <w:rPr>
+          <w:sz w:val="28"/>
+          <w:szCs w:val="28"/>
+        </w:rPr>
+        <w:t>How would you reach the temple without paying any tax?</w:t>
       </w:r>
     </w:p>
     <w:p>
@@ -721,17 +951,17 @@
     <w:lsdException w:name="Unresolved Mention" w:semiHidden="1" w:unhideWhenUsed="1"/>
     <w:lsdException w:name="Smart Link" w:semiHidden="1" w:unhideWhenUsed="1"/>
   </w:latentStyles>
-  <w:style w:type="paragraph" w:default="1" w:styleId="Binhthng">
+  <w:style w:type="paragraph" w:default="1" w:styleId="Normal">
     <w:name w:val="Normal"/>
     <w:qFormat/>
   </w:style>
-  <w:style w:type="character" w:default="1" w:styleId="Phngmcinhcuaoanvn">
+  <w:style w:type="character" w:default="1" w:styleId="DefaultParagraphFont">
     <w:name w:val="Default Paragraph Font"/>
     <w:uiPriority w:val="1"/>
     <w:semiHidden/>
     <w:unhideWhenUsed/>
   </w:style>
-  <w:style w:type="table" w:default="1" w:styleId="BangThngthng">
+  <w:style w:type="table" w:default="1" w:styleId="TableNormal">
     <w:name w:val="Normal Table"/>
     <w:uiPriority w:val="99"/>
     <w:semiHidden/>
@@ -746,7 +976,7 @@
       </w:tblCellMar>
     </w:tblPr>
   </w:style>
-  <w:style w:type="numbering" w:default="1" w:styleId="Khngco">
+  <w:style w:type="numbering" w:default="1" w:styleId="NoList">
     <w:name w:val="No List"/>
     <w:uiPriority w:val="99"/>
     <w:semiHidden/>
@@ -754,7 +984,7 @@
   </w:style>
   <w:style w:type="character" w:customStyle="1" w:styleId="style-scope">
     <w:name w:val="style-scope"/>
-    <w:basedOn w:val="Phngmcinhcuaoanvn"/>
+    <w:basedOn w:val="DefaultParagraphFont"/>
     <w:rsid w:val="00105D40"/>
   </w:style>
 </w:styles>

</xml_diff>